<commit_message>
Aggiunta definizione del problema nel file ProgettoPerudo.docx
</commit_message>
<xml_diff>
--- a/AltriFile/ProgettoPerudo.docx
+++ b/AltriFile/ProgettoPerudo.docx
@@ -138,8 +138,6 @@
         </w:rPr>
         <w:t>i</w:t>
       </w:r>
-      <w:bookmarkStart w:id="0" w:name="_GoBack"/>
-      <w:bookmarkEnd w:id="0"/>
       <w:r>
         <w:rPr>
           <w:rFonts w:ascii="Times New Roman" w:hAnsi="Times New Roman" w:cs="Times New Roman"/>
@@ -911,15 +909,15 @@
         </w:numPr>
         <w:rPr>
           <w:rFonts w:ascii="Times New Roman" w:hAnsi="Times New Roman" w:cs="Times New Roman"/>
-          <w:sz w:val="28"/>
-          <w:szCs w:val="28"/>
-        </w:rPr>
-      </w:pPr>
-      <w:r>
-        <w:rPr>
-          <w:rFonts w:ascii="Times New Roman" w:hAnsi="Times New Roman" w:cs="Times New Roman"/>
-          <w:sz w:val="28"/>
-          <w:szCs w:val="28"/>
+          <w:sz w:val="24"/>
+          <w:szCs w:val="24"/>
+        </w:rPr>
+      </w:pPr>
+      <w:r>
+        <w:rPr>
+          <w:rFonts w:ascii="Times New Roman" w:hAnsi="Times New Roman" w:cs="Times New Roman"/>
+          <w:sz w:val="24"/>
+          <w:szCs w:val="24"/>
         </w:rPr>
         <w:t>Numero di giocatori: N</w:t>
       </w:r>
@@ -933,15 +931,15 @@
         </w:numPr>
         <w:rPr>
           <w:rFonts w:ascii="Times New Roman" w:hAnsi="Times New Roman" w:cs="Times New Roman"/>
-          <w:sz w:val="28"/>
-          <w:szCs w:val="28"/>
-        </w:rPr>
-      </w:pPr>
-      <w:r>
-        <w:rPr>
-          <w:rFonts w:ascii="Times New Roman" w:hAnsi="Times New Roman" w:cs="Times New Roman"/>
-          <w:sz w:val="28"/>
-          <w:szCs w:val="28"/>
+          <w:sz w:val="24"/>
+          <w:szCs w:val="24"/>
+        </w:rPr>
+      </w:pPr>
+      <w:r>
+        <w:rPr>
+          <w:rFonts w:ascii="Times New Roman" w:hAnsi="Times New Roman" w:cs="Times New Roman"/>
+          <w:sz w:val="24"/>
+          <w:szCs w:val="24"/>
         </w:rPr>
         <w:t xml:space="preserve">Tipologia di giocatori: </w:t>
       </w:r>
@@ -955,15 +953,15 @@
         </w:numPr>
         <w:rPr>
           <w:rFonts w:ascii="Times New Roman" w:hAnsi="Times New Roman" w:cs="Times New Roman"/>
-          <w:sz w:val="28"/>
-          <w:szCs w:val="28"/>
-        </w:rPr>
-      </w:pPr>
-      <w:r>
-        <w:rPr>
-          <w:rFonts w:ascii="Times New Roman" w:hAnsi="Times New Roman" w:cs="Times New Roman"/>
-          <w:sz w:val="28"/>
-          <w:szCs w:val="28"/>
+          <w:sz w:val="24"/>
+          <w:szCs w:val="24"/>
+        </w:rPr>
+      </w:pPr>
+      <w:r>
+        <w:rPr>
+          <w:rFonts w:ascii="Times New Roman" w:hAnsi="Times New Roman" w:cs="Times New Roman"/>
+          <w:sz w:val="24"/>
+          <w:szCs w:val="24"/>
         </w:rPr>
         <w:t>Computer</w:t>
       </w:r>
@@ -977,15 +975,15 @@
         </w:numPr>
         <w:rPr>
           <w:rFonts w:ascii="Times New Roman" w:hAnsi="Times New Roman" w:cs="Times New Roman"/>
-          <w:sz w:val="28"/>
-          <w:szCs w:val="28"/>
-        </w:rPr>
-      </w:pPr>
-      <w:r>
-        <w:rPr>
-          <w:rFonts w:ascii="Times New Roman" w:hAnsi="Times New Roman" w:cs="Times New Roman"/>
-          <w:sz w:val="28"/>
-          <w:szCs w:val="28"/>
+          <w:sz w:val="24"/>
+          <w:szCs w:val="24"/>
+        </w:rPr>
+      </w:pPr>
+      <w:r>
+        <w:rPr>
+          <w:rFonts w:ascii="Times New Roman" w:hAnsi="Times New Roman" w:cs="Times New Roman"/>
+          <w:sz w:val="24"/>
+          <w:szCs w:val="24"/>
         </w:rPr>
         <w:t>Utente</w:t>
       </w:r>
@@ -999,15 +997,15 @@
         </w:numPr>
         <w:rPr>
           <w:rFonts w:ascii="Times New Roman" w:hAnsi="Times New Roman" w:cs="Times New Roman"/>
-          <w:sz w:val="28"/>
-          <w:szCs w:val="28"/>
-        </w:rPr>
-      </w:pPr>
-      <w:r>
-        <w:rPr>
-          <w:rFonts w:ascii="Times New Roman" w:hAnsi="Times New Roman" w:cs="Times New Roman"/>
-          <w:sz w:val="28"/>
-          <w:szCs w:val="28"/>
+          <w:sz w:val="24"/>
+          <w:szCs w:val="24"/>
+        </w:rPr>
+      </w:pPr>
+      <w:r>
+        <w:rPr>
+          <w:rFonts w:ascii="Times New Roman" w:hAnsi="Times New Roman" w:cs="Times New Roman"/>
+          <w:sz w:val="24"/>
+          <w:szCs w:val="24"/>
         </w:rPr>
         <w:t>Tipologia di partita:</w:t>
       </w:r>
@@ -1021,15 +1019,15 @@
         </w:numPr>
         <w:rPr>
           <w:rFonts w:ascii="Times New Roman" w:hAnsi="Times New Roman" w:cs="Times New Roman"/>
-          <w:sz w:val="28"/>
-          <w:szCs w:val="28"/>
-        </w:rPr>
-      </w:pPr>
-      <w:r>
-        <w:rPr>
-          <w:rFonts w:ascii="Times New Roman" w:hAnsi="Times New Roman" w:cs="Times New Roman"/>
-          <w:sz w:val="28"/>
-          <w:szCs w:val="28"/>
+          <w:sz w:val="24"/>
+          <w:szCs w:val="24"/>
+        </w:rPr>
+      </w:pPr>
+      <w:r>
+        <w:rPr>
+          <w:rFonts w:ascii="Times New Roman" w:hAnsi="Times New Roman" w:cs="Times New Roman"/>
+          <w:sz w:val="24"/>
+          <w:szCs w:val="24"/>
         </w:rPr>
         <w:t>Regole base</w:t>
       </w:r>
@@ -1043,39 +1041,39 @@
         </w:numPr>
         <w:rPr>
           <w:rFonts w:ascii="Times New Roman" w:hAnsi="Times New Roman" w:cs="Times New Roman"/>
-          <w:sz w:val="28"/>
-          <w:szCs w:val="28"/>
-        </w:rPr>
-      </w:pPr>
-      <w:r>
-        <w:rPr>
-          <w:rFonts w:ascii="Times New Roman" w:hAnsi="Times New Roman" w:cs="Times New Roman"/>
-          <w:sz w:val="28"/>
-          <w:szCs w:val="28"/>
+          <w:sz w:val="24"/>
+          <w:szCs w:val="24"/>
+        </w:rPr>
+      </w:pPr>
+      <w:r>
+        <w:rPr>
+          <w:rFonts w:ascii="Times New Roman" w:hAnsi="Times New Roman" w:cs="Times New Roman"/>
+          <w:sz w:val="24"/>
+          <w:szCs w:val="24"/>
         </w:rPr>
         <w:t>R</w:t>
       </w:r>
       <w:r>
         <w:rPr>
           <w:rFonts w:ascii="Times New Roman" w:hAnsi="Times New Roman" w:cs="Times New Roman"/>
-          <w:sz w:val="28"/>
-          <w:szCs w:val="28"/>
+          <w:sz w:val="24"/>
+          <w:szCs w:val="24"/>
         </w:rPr>
         <w:t xml:space="preserve">egole </w:t>
       </w:r>
       <w:r>
         <w:rPr>
           <w:rFonts w:ascii="Times New Roman" w:hAnsi="Times New Roman" w:cs="Times New Roman"/>
-          <w:sz w:val="28"/>
-          <w:szCs w:val="28"/>
+          <w:sz w:val="24"/>
+          <w:szCs w:val="24"/>
         </w:rPr>
         <w:t xml:space="preserve">aggiuntive </w:t>
       </w:r>
       <w:r>
         <w:rPr>
           <w:rFonts w:ascii="Times New Roman" w:hAnsi="Times New Roman" w:cs="Times New Roman"/>
-          <w:sz w:val="28"/>
-          <w:szCs w:val="28"/>
+          <w:sz w:val="24"/>
+          <w:szCs w:val="24"/>
         </w:rPr>
         <w:t>(Palifico e/o Calza)</w:t>
       </w:r>
@@ -1089,25 +1087,17 @@
         </w:numPr>
         <w:rPr>
           <w:rFonts w:ascii="Times New Roman" w:hAnsi="Times New Roman" w:cs="Times New Roman"/>
-          <w:sz w:val="28"/>
-          <w:szCs w:val="28"/>
-        </w:rPr>
-      </w:pPr>
-      <w:r>
-        <w:rPr>
-          <w:rFonts w:ascii="Times New Roman" w:hAnsi="Times New Roman" w:cs="Times New Roman"/>
-          <w:sz w:val="28"/>
-          <w:szCs w:val="28"/>
-        </w:rPr>
-        <w:t xml:space="preserve">Tipologia </w:t>
-      </w:r>
-      <w:r>
-        <w:rPr>
-          <w:rFonts w:ascii="Times New Roman" w:hAnsi="Times New Roman" w:cs="Times New Roman"/>
-          <w:sz w:val="28"/>
-          <w:szCs w:val="28"/>
-        </w:rPr>
-        <w:t>di vista gioco durante l’attesa del turno:</w:t>
+          <w:sz w:val="24"/>
+          <w:szCs w:val="24"/>
+        </w:rPr>
+      </w:pPr>
+      <w:r>
+        <w:rPr>
+          <w:rFonts w:ascii="Times New Roman" w:hAnsi="Times New Roman" w:cs="Times New Roman"/>
+          <w:sz w:val="24"/>
+          <w:szCs w:val="24"/>
+        </w:rPr>
+        <w:t>Tipologia di vista gioco durante l’attesa del turno:</w:t>
       </w:r>
     </w:p>
     <w:p>
@@ -1119,15 +1109,15 @@
         </w:numPr>
         <w:rPr>
           <w:rFonts w:ascii="Times New Roman" w:hAnsi="Times New Roman" w:cs="Times New Roman"/>
-          <w:sz w:val="28"/>
-          <w:szCs w:val="28"/>
-        </w:rPr>
-      </w:pPr>
-      <w:r>
-        <w:rPr>
-          <w:rFonts w:ascii="Times New Roman" w:hAnsi="Times New Roman" w:cs="Times New Roman"/>
-          <w:sz w:val="28"/>
-          <w:szCs w:val="28"/>
+          <w:sz w:val="24"/>
+          <w:szCs w:val="24"/>
+        </w:rPr>
+      </w:pPr>
+      <w:r>
+        <w:rPr>
+          <w:rFonts w:ascii="Times New Roman" w:hAnsi="Times New Roman" w:cs="Times New Roman"/>
+          <w:sz w:val="24"/>
+          <w:szCs w:val="24"/>
         </w:rPr>
         <w:t>Vista a dadi coperti</w:t>
       </w:r>
@@ -1141,17 +1131,16 @@
         </w:numPr>
         <w:rPr>
           <w:rFonts w:ascii="Times New Roman" w:hAnsi="Times New Roman" w:cs="Times New Roman"/>
-          <w:sz w:val="28"/>
-          <w:szCs w:val="28"/>
-        </w:rPr>
-      </w:pPr>
-      <w:r>
-        <w:rPr>
-          <w:rFonts w:ascii="Times New Roman" w:hAnsi="Times New Roman" w:cs="Times New Roman"/>
-          <w:sz w:val="28"/>
-          <w:szCs w:val="28"/>
-        </w:rPr>
-        <w:lastRenderedPageBreak/>
+          <w:sz w:val="24"/>
+          <w:szCs w:val="24"/>
+        </w:rPr>
+      </w:pPr>
+      <w:r>
+        <w:rPr>
+          <w:rFonts w:ascii="Times New Roman" w:hAnsi="Times New Roman" w:cs="Times New Roman"/>
+          <w:sz w:val="24"/>
+          <w:szCs w:val="24"/>
+        </w:rPr>
         <w:t>Vista a dadi scoperti con commenti su ogni scelta Computer (se presente Computer)</w:t>
       </w:r>
     </w:p>
@@ -1164,25 +1153,18 @@
         </w:numPr>
         <w:rPr>
           <w:rFonts w:ascii="Times New Roman" w:hAnsi="Times New Roman" w:cs="Times New Roman"/>
-          <w:sz w:val="28"/>
-          <w:szCs w:val="28"/>
-        </w:rPr>
-      </w:pPr>
-      <w:r>
-        <w:rPr>
-          <w:rFonts w:ascii="Times New Roman" w:hAnsi="Times New Roman" w:cs="Times New Roman"/>
-          <w:sz w:val="28"/>
-          <w:szCs w:val="28"/>
-        </w:rPr>
-        <w:t xml:space="preserve">Tipologia </w:t>
-      </w:r>
-      <w:r>
-        <w:rPr>
-          <w:rFonts w:ascii="Times New Roman" w:hAnsi="Times New Roman" w:cs="Times New Roman"/>
-          <w:sz w:val="28"/>
-          <w:szCs w:val="28"/>
-        </w:rPr>
-        <w:t>di vista gioco durante il turno:</w:t>
+          <w:sz w:val="24"/>
+          <w:szCs w:val="24"/>
+        </w:rPr>
+      </w:pPr>
+      <w:r>
+        <w:rPr>
+          <w:rFonts w:ascii="Times New Roman" w:hAnsi="Times New Roman" w:cs="Times New Roman"/>
+          <w:sz w:val="24"/>
+          <w:szCs w:val="24"/>
+        </w:rPr>
+        <w:lastRenderedPageBreak/>
+        <w:t>Tipologia di vista gioco durante il turno:</w:t>
       </w:r>
     </w:p>
     <w:p>
@@ -1194,15 +1176,15 @@
         </w:numPr>
         <w:rPr>
           <w:rFonts w:ascii="Times New Roman" w:hAnsi="Times New Roman" w:cs="Times New Roman"/>
-          <w:sz w:val="28"/>
-          <w:szCs w:val="28"/>
-        </w:rPr>
-      </w:pPr>
-      <w:r>
-        <w:rPr>
-          <w:rFonts w:ascii="Times New Roman" w:hAnsi="Times New Roman" w:cs="Times New Roman"/>
-          <w:sz w:val="28"/>
-          <w:szCs w:val="28"/>
+          <w:sz w:val="24"/>
+          <w:szCs w:val="24"/>
+        </w:rPr>
+      </w:pPr>
+      <w:r>
+        <w:rPr>
+          <w:rFonts w:ascii="Times New Roman" w:hAnsi="Times New Roman" w:cs="Times New Roman"/>
+          <w:sz w:val="24"/>
+          <w:szCs w:val="24"/>
         </w:rPr>
         <w:t>Con consiglio</w:t>
       </w:r>
@@ -1216,15 +1198,15 @@
         </w:numPr>
         <w:rPr>
           <w:rFonts w:ascii="Times New Roman" w:hAnsi="Times New Roman" w:cs="Times New Roman"/>
-          <w:sz w:val="28"/>
-          <w:szCs w:val="28"/>
-        </w:rPr>
-      </w:pPr>
-      <w:r>
-        <w:rPr>
-          <w:rFonts w:ascii="Times New Roman" w:hAnsi="Times New Roman" w:cs="Times New Roman"/>
-          <w:sz w:val="28"/>
-          <w:szCs w:val="28"/>
+          <w:sz w:val="24"/>
+          <w:szCs w:val="24"/>
+        </w:rPr>
+      </w:pPr>
+      <w:r>
+        <w:rPr>
+          <w:rFonts w:ascii="Times New Roman" w:hAnsi="Times New Roman" w:cs="Times New Roman"/>
+          <w:sz w:val="24"/>
+          <w:szCs w:val="24"/>
         </w:rPr>
         <w:t>Senza consiglio</w:t>
       </w:r>
@@ -1299,15 +1281,15 @@
         </w:numPr>
         <w:rPr>
           <w:rFonts w:ascii="Times New Roman" w:hAnsi="Times New Roman" w:cs="Times New Roman"/>
-          <w:sz w:val="28"/>
-          <w:szCs w:val="28"/>
-        </w:rPr>
-      </w:pPr>
-      <w:r>
-        <w:rPr>
-          <w:rFonts w:ascii="Times New Roman" w:hAnsi="Times New Roman" w:cs="Times New Roman"/>
-          <w:sz w:val="28"/>
-          <w:szCs w:val="28"/>
+          <w:sz w:val="24"/>
+          <w:szCs w:val="24"/>
+        </w:rPr>
+      </w:pPr>
+      <w:r>
+        <w:rPr>
+          <w:rFonts w:ascii="Times New Roman" w:hAnsi="Times New Roman" w:cs="Times New Roman"/>
+          <w:sz w:val="24"/>
+          <w:szCs w:val="24"/>
         </w:rPr>
         <w:t>Possibilità di cambiare colore vista</w:t>
       </w:r>
@@ -1321,15 +1303,15 @@
         </w:numPr>
         <w:rPr>
           <w:rFonts w:ascii="Times New Roman" w:hAnsi="Times New Roman" w:cs="Times New Roman"/>
-          <w:sz w:val="28"/>
-          <w:szCs w:val="28"/>
-        </w:rPr>
-      </w:pPr>
-      <w:r>
-        <w:rPr>
-          <w:rFonts w:ascii="Times New Roman" w:hAnsi="Times New Roman" w:cs="Times New Roman"/>
-          <w:sz w:val="28"/>
-          <w:szCs w:val="28"/>
+          <w:sz w:val="24"/>
+          <w:szCs w:val="24"/>
+        </w:rPr>
+      </w:pPr>
+      <w:r>
+        <w:rPr>
+          <w:rFonts w:ascii="Times New Roman" w:hAnsi="Times New Roman" w:cs="Times New Roman"/>
+          <w:sz w:val="24"/>
+          <w:szCs w:val="24"/>
         </w:rPr>
         <w:t>Scelta dell’Avatar per ogni giocatore durante le impostazioni di inizio partita</w:t>
       </w:r>
@@ -1343,15 +1325,15 @@
         </w:numPr>
         <w:rPr>
           <w:rFonts w:ascii="Times New Roman" w:hAnsi="Times New Roman" w:cs="Times New Roman"/>
-          <w:sz w:val="28"/>
-          <w:szCs w:val="28"/>
-        </w:rPr>
-      </w:pPr>
-      <w:r>
-        <w:rPr>
-          <w:rFonts w:ascii="Times New Roman" w:hAnsi="Times New Roman" w:cs="Times New Roman"/>
-          <w:sz w:val="28"/>
-          <w:szCs w:val="28"/>
+          <w:sz w:val="24"/>
+          <w:szCs w:val="24"/>
+        </w:rPr>
+      </w:pPr>
+      <w:r>
+        <w:rPr>
+          <w:rFonts w:ascii="Times New Roman" w:hAnsi="Times New Roman" w:cs="Times New Roman"/>
+          <w:sz w:val="24"/>
+          <w:szCs w:val="24"/>
         </w:rPr>
         <w:t>Possibilità di scelta del Jolly (Lama a default)</w:t>
       </w:r>
@@ -1387,8 +1369,10 @@
           <w:sz w:val="28"/>
           <w:szCs w:val="28"/>
         </w:rPr>
-        <w:t>Logica</w:t>
-      </w:r>
+        <w:t>Definizione</w:t>
+      </w:r>
+      <w:bookmarkStart w:id="0" w:name="_GoBack"/>
+      <w:bookmarkEnd w:id="0"/>
       <w:r>
         <w:rPr>
           <w:rFonts w:ascii="Times New Roman" w:hAnsi="Times New Roman" w:cs="Times New Roman"/>
@@ -1396,20 +1380,380 @@
           <w:sz w:val="28"/>
           <w:szCs w:val="28"/>
         </w:rPr>
-        <w:t xml:space="preserve"> di scelta della mossa da parte del giocatore Computer</w:t>
-      </w:r>
-    </w:p>
-    <w:p>
-      <w:pPr>
-        <w:pStyle w:val="Paragrafoelenco"/>
-        <w:ind w:left="1416"/>
+        <w:t xml:space="preserve"> del problema</w:t>
+      </w:r>
+      <w:r>
         <w:rPr>
           <w:rFonts w:ascii="Times New Roman" w:hAnsi="Times New Roman" w:cs="Times New Roman"/>
           <w:b/>
           <w:sz w:val="28"/>
           <w:szCs w:val="28"/>
         </w:rPr>
-      </w:pPr>
+        <w:t xml:space="preserve"> (base)</w:t>
+      </w:r>
+    </w:p>
+    <w:p>
+      <w:pPr>
+        <w:pStyle w:val="Paragrafoelenco"/>
+        <w:rPr>
+          <w:rFonts w:ascii="Times New Roman" w:hAnsi="Times New Roman" w:cs="Times New Roman"/>
+          <w:sz w:val="24"/>
+          <w:szCs w:val="24"/>
+        </w:rPr>
+      </w:pPr>
+    </w:p>
+    <w:p>
+      <w:pPr>
+        <w:pStyle w:val="Paragrafoelenco"/>
+        <w:ind w:left="2124" w:hanging="1404"/>
+        <w:rPr>
+          <w:rFonts w:ascii="Times New Roman" w:hAnsi="Times New Roman" w:cs="Times New Roman"/>
+          <w:sz w:val="24"/>
+          <w:szCs w:val="24"/>
+        </w:rPr>
+      </w:pPr>
+      <w:r>
+        <w:rPr>
+          <w:rFonts w:ascii="Times New Roman" w:hAnsi="Times New Roman" w:cs="Times New Roman"/>
+          <w:i/>
+          <w:sz w:val="24"/>
+          <w:szCs w:val="24"/>
+        </w:rPr>
+        <w:t>Dado</w:t>
+      </w:r>
+      <w:r>
+        <w:rPr>
+          <w:rFonts w:ascii="Times New Roman" w:hAnsi="Times New Roman" w:cs="Times New Roman"/>
+          <w:i/>
+          <w:sz w:val="24"/>
+          <w:szCs w:val="24"/>
+        </w:rPr>
+        <w:t>:</w:t>
+      </w:r>
+      <w:r>
+        <w:rPr>
+          <w:rFonts w:ascii="Times New Roman" w:hAnsi="Times New Roman" w:cs="Times New Roman"/>
+          <w:i/>
+          <w:sz w:val="24"/>
+          <w:szCs w:val="24"/>
+        </w:rPr>
+        <w:t xml:space="preserve"> </w:t>
+      </w:r>
+      <w:r>
+        <w:rPr>
+          <w:rFonts w:ascii="Times New Roman" w:hAnsi="Times New Roman" w:cs="Times New Roman"/>
+          <w:i/>
+          <w:sz w:val="24"/>
+          <w:szCs w:val="24"/>
+        </w:rPr>
+        <w:tab/>
+      </w:r>
+      <w:r>
+        <w:rPr>
+          <w:rFonts w:ascii="Times New Roman" w:hAnsi="Times New Roman" w:cs="Times New Roman"/>
+          <w:i/>
+          <w:sz w:val="24"/>
+          <w:szCs w:val="24"/>
+        </w:rPr>
+        <w:t xml:space="preserve"> </w:t>
+      </w:r>
+      <w:r>
+        <w:rPr>
+          <w:rFonts w:ascii="Times New Roman" w:hAnsi="Times New Roman" w:cs="Times New Roman"/>
+          <w:sz w:val="24"/>
+          <w:szCs w:val="24"/>
+        </w:rPr>
+        <w:t>rappresentazione di un dado, ovvero un quadrato che presenta solo una facciata di esso, quella presa in esame.</w:t>
+      </w:r>
+    </w:p>
+    <w:p>
+      <w:pPr>
+        <w:pStyle w:val="Paragrafoelenco"/>
+        <w:rPr>
+          <w:rFonts w:ascii="Times New Roman" w:hAnsi="Times New Roman" w:cs="Times New Roman"/>
+          <w:sz w:val="24"/>
+          <w:szCs w:val="24"/>
+        </w:rPr>
+      </w:pPr>
+    </w:p>
+    <w:p>
+      <w:pPr>
+        <w:pStyle w:val="Paragrafoelenco"/>
+        <w:ind w:left="2124" w:hanging="1404"/>
+        <w:rPr>
+          <w:rFonts w:ascii="Times New Roman" w:hAnsi="Times New Roman" w:cs="Times New Roman"/>
+          <w:sz w:val="24"/>
+          <w:szCs w:val="24"/>
+        </w:rPr>
+      </w:pPr>
+      <w:r>
+        <w:rPr>
+          <w:rFonts w:ascii="Times New Roman" w:hAnsi="Times New Roman" w:cs="Times New Roman"/>
+          <w:i/>
+          <w:sz w:val="24"/>
+          <w:szCs w:val="24"/>
+        </w:rPr>
+        <w:t>Giocatore</w:t>
+      </w:r>
+      <w:r>
+        <w:rPr>
+          <w:rFonts w:ascii="Times New Roman" w:hAnsi="Times New Roman" w:cs="Times New Roman"/>
+          <w:i/>
+          <w:sz w:val="24"/>
+          <w:szCs w:val="24"/>
+        </w:rPr>
+        <w:t>:</w:t>
+      </w:r>
+      <w:r>
+        <w:rPr>
+          <w:rFonts w:ascii="Times New Roman" w:hAnsi="Times New Roman" w:cs="Times New Roman"/>
+          <w:i/>
+          <w:sz w:val="24"/>
+          <w:szCs w:val="24"/>
+        </w:rPr>
+        <w:tab/>
+      </w:r>
+      <w:r>
+        <w:rPr>
+          <w:rFonts w:ascii="Times New Roman" w:hAnsi="Times New Roman" w:cs="Times New Roman"/>
+          <w:sz w:val="24"/>
+          <w:szCs w:val="24"/>
+        </w:rPr>
+        <w:t>rappresentazione di un giocatore (computer) che effettua mosse in base ai dadi che gli sono stati assegnati.</w:t>
+      </w:r>
+    </w:p>
+    <w:p>
+      <w:pPr>
+        <w:rPr>
+          <w:rFonts w:ascii="Times New Roman" w:hAnsi="Times New Roman" w:cs="Times New Roman"/>
+          <w:b/>
+          <w:sz w:val="24"/>
+          <w:szCs w:val="24"/>
+        </w:rPr>
+      </w:pPr>
+      <w:r>
+        <w:rPr>
+          <w:rFonts w:ascii="Times New Roman" w:hAnsi="Times New Roman" w:cs="Times New Roman"/>
+          <w:b/>
+          <w:sz w:val="24"/>
+          <w:szCs w:val="24"/>
+        </w:rPr>
+        <w:tab/>
+      </w:r>
+    </w:p>
+    <w:p>
+      <w:pPr>
+        <w:ind w:left="708"/>
+        <w:rPr>
+          <w:rFonts w:ascii="Times New Roman" w:hAnsi="Times New Roman" w:cs="Times New Roman"/>
+          <w:sz w:val="24"/>
+          <w:szCs w:val="24"/>
+        </w:rPr>
+      </w:pPr>
+      <w:r>
+        <w:rPr>
+          <w:rFonts w:ascii="Times New Roman" w:hAnsi="Times New Roman" w:cs="Times New Roman"/>
+          <w:sz w:val="24"/>
+          <w:szCs w:val="24"/>
+        </w:rPr>
+        <w:t xml:space="preserve">A ogni giocatore </w:t>
+      </w:r>
+      <w:r>
+        <w:rPr>
+          <w:rFonts w:ascii="Times New Roman" w:hAnsi="Times New Roman" w:cs="Times New Roman"/>
+          <w:sz w:val="24"/>
+          <w:szCs w:val="24"/>
+        </w:rPr>
+        <w:t xml:space="preserve">(sia COM che UTENTE) </w:t>
+      </w:r>
+      <w:r>
+        <w:rPr>
+          <w:rFonts w:ascii="Times New Roman" w:hAnsi="Times New Roman" w:cs="Times New Roman"/>
+          <w:sz w:val="24"/>
+          <w:szCs w:val="24"/>
+        </w:rPr>
+        <w:t>verranno assegnati 5 dadi scelti casualmente dal sistema e che verranno mostrati i</w:t>
+      </w:r>
+      <w:r>
+        <w:rPr>
+          <w:rFonts w:ascii="Times New Roman" w:hAnsi="Times New Roman" w:cs="Times New Roman"/>
+          <w:sz w:val="24"/>
+          <w:szCs w:val="24"/>
+        </w:rPr>
+        <w:t>n maniera “coperta”</w:t>
+      </w:r>
+      <w:r>
+        <w:rPr>
+          <w:rFonts w:ascii="Times New Roman" w:hAnsi="Times New Roman" w:cs="Times New Roman"/>
+          <w:sz w:val="24"/>
+          <w:szCs w:val="24"/>
+        </w:rPr>
+        <w:t xml:space="preserve"> </w:t>
+      </w:r>
+      <w:r>
+        <w:rPr>
+          <w:rFonts w:ascii="Times New Roman" w:hAnsi="Times New Roman" w:cs="Times New Roman"/>
+          <w:sz w:val="24"/>
+          <w:szCs w:val="24"/>
+        </w:rPr>
+        <w:t>(dadi COM)</w:t>
+      </w:r>
+      <w:r>
+        <w:rPr>
+          <w:rFonts w:ascii="Times New Roman" w:hAnsi="Times New Roman" w:cs="Times New Roman"/>
+          <w:sz w:val="24"/>
+          <w:szCs w:val="24"/>
+        </w:rPr>
+        <w:t xml:space="preserve">, mentre </w:t>
+      </w:r>
+      <w:r>
+        <w:rPr>
+          <w:rFonts w:ascii="Times New Roman" w:hAnsi="Times New Roman" w:cs="Times New Roman"/>
+          <w:sz w:val="24"/>
+          <w:szCs w:val="24"/>
+        </w:rPr>
+        <w:t>i dadi del</w:t>
+      </w:r>
+      <w:r>
+        <w:rPr>
+          <w:rFonts w:ascii="Times New Roman" w:hAnsi="Times New Roman" w:cs="Times New Roman"/>
+          <w:sz w:val="24"/>
+          <w:szCs w:val="24"/>
+        </w:rPr>
+        <w:t xml:space="preserve">l’utente verranno mostrati in maniera </w:t>
+      </w:r>
+      <w:r>
+        <w:rPr>
+          <w:rFonts w:ascii="Times New Roman" w:hAnsi="Times New Roman" w:cs="Times New Roman"/>
+          <w:sz w:val="24"/>
+          <w:szCs w:val="24"/>
+        </w:rPr>
+        <w:t>“</w:t>
+      </w:r>
+      <w:r>
+        <w:rPr>
+          <w:rFonts w:ascii="Times New Roman" w:hAnsi="Times New Roman" w:cs="Times New Roman"/>
+          <w:sz w:val="24"/>
+          <w:szCs w:val="24"/>
+        </w:rPr>
+        <w:t>scoperta</w:t>
+      </w:r>
+      <w:r>
+        <w:rPr>
+          <w:rFonts w:ascii="Times New Roman" w:hAnsi="Times New Roman" w:cs="Times New Roman"/>
+          <w:sz w:val="24"/>
+          <w:szCs w:val="24"/>
+        </w:rPr>
+        <w:t>”</w:t>
+      </w:r>
+      <w:r>
+        <w:rPr>
+          <w:rFonts w:ascii="Times New Roman" w:hAnsi="Times New Roman" w:cs="Times New Roman"/>
+          <w:sz w:val="24"/>
+          <w:szCs w:val="24"/>
+        </w:rPr>
+        <w:t xml:space="preserve">. </w:t>
+      </w:r>
+    </w:p>
+    <w:p>
+      <w:pPr>
+        <w:ind w:left="708"/>
+        <w:rPr>
+          <w:rFonts w:ascii="Times New Roman" w:hAnsi="Times New Roman" w:cs="Times New Roman"/>
+          <w:sz w:val="24"/>
+          <w:szCs w:val="24"/>
+        </w:rPr>
+      </w:pPr>
+      <w:r>
+        <w:rPr>
+          <w:rFonts w:ascii="Times New Roman" w:hAnsi="Times New Roman" w:cs="Times New Roman"/>
+          <w:sz w:val="24"/>
+          <w:szCs w:val="24"/>
+        </w:rPr>
+        <w:t>Ogni giocatore durante il proprio turno dovrà eseguire un rilancio o dubitare (secondo le modalità spiegate nelle regole).</w:t>
+      </w:r>
+      <w:r>
+        <w:rPr>
+          <w:rFonts w:ascii="Times New Roman" w:hAnsi="Times New Roman" w:cs="Times New Roman"/>
+          <w:sz w:val="24"/>
+          <w:szCs w:val="24"/>
+        </w:rPr>
+        <w:t xml:space="preserve"> </w:t>
+      </w:r>
+      <w:r>
+        <w:rPr>
+          <w:rFonts w:ascii="Times New Roman" w:hAnsi="Times New Roman" w:cs="Times New Roman"/>
+          <w:sz w:val="24"/>
+          <w:szCs w:val="24"/>
+        </w:rPr>
+        <w:t>Alla fine di ogni turno il giocatore perdente perderà un dado e ogni volta che un giocatore rest</w:t>
+      </w:r>
+      <w:r>
+        <w:rPr>
+          <w:rFonts w:ascii="Times New Roman" w:hAnsi="Times New Roman" w:cs="Times New Roman"/>
+          <w:sz w:val="24"/>
+          <w:szCs w:val="24"/>
+        </w:rPr>
+        <w:t>erà</w:t>
+      </w:r>
+      <w:r>
+        <w:rPr>
+          <w:rFonts w:ascii="Times New Roman" w:hAnsi="Times New Roman" w:cs="Times New Roman"/>
+          <w:sz w:val="24"/>
+          <w:szCs w:val="24"/>
+        </w:rPr>
+        <w:t xml:space="preserve"> senza dadi </w:t>
+      </w:r>
+      <w:r>
+        <w:rPr>
+          <w:rFonts w:ascii="Times New Roman" w:hAnsi="Times New Roman" w:cs="Times New Roman"/>
+          <w:sz w:val="24"/>
+          <w:szCs w:val="24"/>
+        </w:rPr>
+        <w:t>avrà</w:t>
+      </w:r>
+      <w:r>
+        <w:rPr>
+          <w:rFonts w:ascii="Times New Roman" w:hAnsi="Times New Roman" w:cs="Times New Roman"/>
+          <w:sz w:val="24"/>
+          <w:szCs w:val="24"/>
+        </w:rPr>
+        <w:t xml:space="preserve"> perso. </w:t>
+      </w:r>
+    </w:p>
+    <w:p>
+      <w:pPr>
+        <w:ind w:left="708"/>
+        <w:rPr>
+          <w:rFonts w:ascii="Times New Roman" w:hAnsi="Times New Roman" w:cs="Times New Roman"/>
+          <w:sz w:val="24"/>
+          <w:szCs w:val="24"/>
+        </w:rPr>
+      </w:pPr>
+      <w:r>
+        <w:rPr>
+          <w:rFonts w:ascii="Times New Roman" w:hAnsi="Times New Roman" w:cs="Times New Roman"/>
+          <w:sz w:val="24"/>
+          <w:szCs w:val="24"/>
+        </w:rPr>
+        <w:t>La partita termina quando resta un solo giocatore avente almeno un dado in gioco e</w:t>
+      </w:r>
+      <w:r>
+        <w:rPr>
+          <w:rFonts w:ascii="Times New Roman" w:hAnsi="Times New Roman" w:cs="Times New Roman"/>
+          <w:sz w:val="24"/>
+          <w:szCs w:val="24"/>
+        </w:rPr>
+        <w:t>d</w:t>
+      </w:r>
+      <w:r>
+        <w:rPr>
+          <w:rFonts w:ascii="Times New Roman" w:hAnsi="Times New Roman" w:cs="Times New Roman"/>
+          <w:sz w:val="24"/>
+          <w:szCs w:val="24"/>
+        </w:rPr>
+        <w:t xml:space="preserve"> esso rappresenterà il vincitore.</w:t>
+      </w:r>
     </w:p>
     <w:sectPr>
       <w:pgSz w:w="11906" w:h="16838"/>

</xml_diff>